<commit_message>
CQ folder is created
</commit_message>
<xml_diff>
--- a/hsc/One/9A.docx
+++ b/hsc/One/9A.docx
@@ -8208,6 +8208,9 @@
             </m:e>
           </m:func>
           <m:r>
+            <m:rPr>
+              <m:sty m:val="p"/>
+            </m:rPr>
             <w:rPr>
               <w:rFonts w:ascii="Cambria Math" w:eastAsiaTheme="minorEastAsia" w:hAnsi="Cambria Math"/>
               <w:sz w:val="26"/>
@@ -8441,6 +8444,9 @@
             <m:t xml:space="preserve"> </m:t>
           </m:r>
           <m:r>
+            <m:rPr>
+              <m:sty m:val="p"/>
+            </m:rPr>
             <w:rPr>
               <w:rFonts w:ascii="Cambria Math" w:eastAsiaTheme="minorEastAsia" w:hAnsi="Cambria Math"/>
               <w:sz w:val="26"/>
@@ -8604,6 +8610,9 @@
             </m:den>
           </m:f>
           <m:r>
+            <m:rPr>
+              <m:sty m:val="p"/>
+            </m:rPr>
             <w:rPr>
               <w:rFonts w:ascii="Cambria Math" w:eastAsiaTheme="minorEastAsia" w:hAnsi="Cambria Math"/>
               <w:sz w:val="26"/>
@@ -8745,6 +8754,9 @@
             </m:den>
           </m:f>
           <m:r>
+            <m:rPr>
+              <m:sty m:val="p"/>
+            </m:rPr>
             <w:rPr>
               <w:rFonts w:ascii="Cambria Math" w:eastAsiaTheme="minorEastAsia" w:hAnsi="Cambria Math"/>
               <w:sz w:val="26"/>
@@ -8954,15 +8966,7 @@
               <w:sz w:val="26"/>
               <w:szCs w:val="24"/>
             </w:rPr>
-            <m:t>-</m:t>
-          </m:r>
-          <m:r>
-            <w:rPr>
-              <w:rFonts w:ascii="Cambria Math" w:eastAsiaTheme="minorEastAsia" w:hAnsi="Cambria Math"/>
-              <w:sz w:val="26"/>
-              <w:szCs w:val="24"/>
-            </w:rPr>
-            <m:t xml:space="preserve"> </m:t>
+            <m:t xml:space="preserve">- </m:t>
           </m:r>
           <m:d>
             <m:dPr>
@@ -9011,6 +9015,9 @@
             </m:e>
           </m:d>
           <m:r>
+            <m:rPr>
+              <m:sty m:val="p"/>
+            </m:rPr>
             <w:rPr>
               <w:rFonts w:ascii="Cambria Math" w:eastAsiaTheme="minorEastAsia" w:hAnsi="Cambria Math"/>
               <w:sz w:val="26"/>
@@ -9026,23 +9033,7 @@
               <w:sz w:val="26"/>
               <w:szCs w:val="24"/>
             </w:rPr>
-            <m:t>=</m:t>
-          </m:r>
-          <m:r>
-            <w:rPr>
-              <w:rFonts w:ascii="Cambria Math" w:eastAsiaTheme="minorEastAsia" w:hAnsi="Cambria Math"/>
-              <w:sz w:val="26"/>
-              <w:szCs w:val="24"/>
-            </w:rPr>
-            <m:t>-(</m:t>
-          </m:r>
-          <m:r>
-            <w:rPr>
-              <w:rFonts w:ascii="Cambria Math" w:eastAsiaTheme="minorEastAsia" w:hAnsi="Cambria Math"/>
-              <w:sz w:val="26"/>
-              <w:szCs w:val="24"/>
-            </w:rPr>
-            <m:t>1+</m:t>
+            <m:t>=-(1+</m:t>
           </m:r>
           <m:rad>
             <m:radPr>
@@ -9077,6 +9068,9 @@
             <m:t>)</m:t>
           </m:r>
           <m:r>
+            <m:rPr>
+              <m:sty m:val="p"/>
+            </m:rPr>
             <w:rPr>
               <w:rFonts w:ascii="Cambria Math" w:eastAsiaTheme="minorEastAsia" w:hAnsi="Cambria Math"/>
               <w:sz w:val="26"/>
@@ -9092,15 +9086,7 @@
               <w:sz w:val="26"/>
               <w:szCs w:val="24"/>
             </w:rPr>
-            <m:t>=</m:t>
-          </m:r>
-          <m:r>
-            <w:rPr>
-              <w:rFonts w:ascii="Cambria Math" w:eastAsiaTheme="minorEastAsia" w:hAnsi="Cambria Math"/>
-              <w:sz w:val="26"/>
-              <w:szCs w:val="24"/>
-            </w:rPr>
-            <m:t>-</m:t>
+            <m:t>=-</m:t>
           </m:r>
           <m:d>
             <m:dPr>
@@ -9130,31 +9116,7 @@
               <w:sz w:val="26"/>
               <w:szCs w:val="24"/>
             </w:rPr>
-            <m:t>=-</m:t>
-          </m:r>
-          <m:r>
-            <w:rPr>
-              <w:rFonts w:ascii="Cambria Math" w:eastAsiaTheme="minorEastAsia" w:hAnsi="Cambria Math"/>
-              <w:sz w:val="26"/>
-              <w:szCs w:val="24"/>
-            </w:rPr>
-            <m:t>2</m:t>
-          </m:r>
-          <m:r>
-            <w:rPr>
-              <w:rFonts w:ascii="Cambria Math" w:eastAsiaTheme="minorEastAsia" w:hAnsi="Cambria Math"/>
-              <w:sz w:val="26"/>
-              <w:szCs w:val="24"/>
-            </w:rPr>
-            <m:t xml:space="preserve"> (Ans)</m:t>
-          </m:r>
-          <m:r>
-            <w:rPr>
-              <w:rFonts w:ascii="Cambria Math" w:eastAsiaTheme="minorEastAsia" w:hAnsi="Cambria Math"/>
-              <w:sz w:val="26"/>
-              <w:szCs w:val="24"/>
-            </w:rPr>
-            <m:t xml:space="preserve"> </m:t>
+            <m:t xml:space="preserve">=-2 (Ans) </m:t>
           </m:r>
         </m:oMath>
       </m:oMathPara>
@@ -9453,6 +9415,9 @@
             </m:e>
           </m:func>
           <m:r>
+            <m:rPr>
+              <m:sty m:val="p"/>
+            </m:rPr>
             <w:rPr>
               <w:rFonts w:ascii="Cambria Math" w:eastAsiaTheme="minorEastAsia" w:hAnsi="Cambria Math"/>
               <w:sz w:val="26"/>
@@ -9838,6 +9803,9 @@
             </m:e>
           </m:func>
           <m:r>
+            <m:rPr>
+              <m:sty m:val="p"/>
+            </m:rPr>
             <w:rPr>
               <w:rFonts w:ascii="Cambria Math" w:eastAsiaTheme="minorEastAsia" w:hAnsi="Cambria Math"/>
               <w:sz w:val="26"/>
@@ -10164,6 +10132,9 @@
             </m:e>
           </m:func>
           <m:r>
+            <m:rPr>
+              <m:sty m:val="p"/>
+            </m:rPr>
             <w:rPr>
               <w:rFonts w:ascii="Cambria Math" w:eastAsiaTheme="minorEastAsia" w:hAnsi="Cambria Math"/>
               <w:sz w:val="26"/>
@@ -10206,8 +10177,17 @@
                       <w:sz w:val="26"/>
                       <w:szCs w:val="24"/>
                     </w:rPr>
-                    <m:t>=</m:t>
-                  </m:r>
+                    <m:t>=lim</m:t>
+                  </m:r>
+                  <m:ctrlPr>
+                    <w:rPr>
+                      <w:rFonts w:ascii="Cambria Math" w:eastAsiaTheme="minorEastAsia" w:hAnsi="Cambria Math"/>
+                      <w:sz w:val="26"/>
+                      <w:szCs w:val="24"/>
+                    </w:rPr>
+                  </m:ctrlPr>
+                </m:e>
+                <m:lim>
                   <m:r>
                     <m:rPr>
                       <m:sty m:val="p"/>
@@ -10217,38 +10197,7 @@
                       <w:sz w:val="26"/>
                       <w:szCs w:val="24"/>
                     </w:rPr>
-                    <m:t>lim</m:t>
-                  </m:r>
-                  <m:ctrlPr>
-                    <w:rPr>
-                      <w:rFonts w:ascii="Cambria Math" w:eastAsiaTheme="minorEastAsia" w:hAnsi="Cambria Math"/>
-                      <w:sz w:val="26"/>
-                      <w:szCs w:val="24"/>
-                    </w:rPr>
-                  </m:ctrlPr>
-                </m:e>
-                <m:lim>
-                  <m:r>
-                    <m:rPr>
-                      <m:sty m:val="p"/>
-                    </m:rPr>
-                    <w:rPr>
-                      <w:rFonts w:ascii="Cambria Math" w:eastAsiaTheme="minorEastAsia" w:hAnsi="Cambria Math"/>
-                      <w:sz w:val="26"/>
-                      <w:szCs w:val="24"/>
-                    </w:rPr>
-                    <m:t xml:space="preserve">       </m:t>
-                  </m:r>
-                  <m:r>
-                    <m:rPr>
-                      <m:sty m:val="p"/>
-                    </m:rPr>
-                    <w:rPr>
-                      <w:rFonts w:ascii="Cambria Math" w:eastAsiaTheme="minorEastAsia" w:hAnsi="Cambria Math"/>
-                      <w:sz w:val="26"/>
-                      <w:szCs w:val="24"/>
-                    </w:rPr>
-                    <m:t>x→</m:t>
+                    <m:t xml:space="preserve">       x→</m:t>
                   </m:r>
                   <m:f>
                     <m:fPr>
@@ -10426,6 +10375,9 @@
             </m:e>
           </m:func>
           <m:r>
+            <m:rPr>
+              <m:sty m:val="p"/>
+            </m:rPr>
             <w:rPr>
               <w:rFonts w:ascii="Cambria Math" w:eastAsiaTheme="minorEastAsia" w:hAnsi="Cambria Math"/>
               <w:sz w:val="26"/>
@@ -10674,6 +10626,9 @@
             </m:e>
           </m:func>
           <m:r>
+            <m:rPr>
+              <m:sty m:val="p"/>
+            </m:rPr>
             <w:rPr>
               <w:rFonts w:ascii="Cambria Math" w:eastAsiaTheme="minorEastAsia" w:hAnsi="Cambria Math"/>
               <w:sz w:val="26"/>
@@ -11131,6 +11086,9 @@
             </m:e>
           </m:func>
           <m:r>
+            <m:rPr>
+              <m:sty m:val="p"/>
+            </m:rPr>
             <w:rPr>
               <w:rFonts w:ascii="Cambria Math" w:eastAsiaTheme="minorEastAsia" w:hAnsi="Cambria Math"/>
               <w:sz w:val="26"/>
@@ -12909,15 +12867,133 @@
               <w:sz w:val="26"/>
               <w:szCs w:val="24"/>
             </w:rPr>
-            <m:t>=0</m:t>
+            <m:t>=0 (Ans)</m:t>
           </m:r>
+        </m:oMath>
+      </m:oMathPara>
+    </w:p>
+    <w:p>
+      <w:pPr>
+        <w:spacing w:line="480" w:lineRule="auto"/>
+        <w:rPr>
+          <w:rFonts w:eastAsiaTheme="minorEastAsia"/>
+          <w:i/>
+          <w:sz w:val="26"/>
+          <w:szCs w:val="24"/>
+        </w:rPr>
+      </w:pPr>
+      <m:oMathPara>
+        <m:oMathParaPr>
+          <m:jc m:val="left"/>
+        </m:oMathParaPr>
+        <m:oMath>
+          <m:func>
+            <m:funcPr>
+              <m:ctrlPr>
+                <w:rPr>
+                  <w:rFonts w:ascii="Cambria Math" w:eastAsiaTheme="minorEastAsia" w:hAnsi="Cambria Math"/>
+                  <w:i/>
+                  <w:sz w:val="26"/>
+                  <w:szCs w:val="24"/>
+                </w:rPr>
+              </m:ctrlPr>
+            </m:funcPr>
+            <m:fName>
+              <m:limLow>
+                <m:limLowPr>
+                  <m:ctrlPr>
+                    <w:rPr>
+                      <w:rFonts w:ascii="Cambria Math" w:eastAsiaTheme="minorEastAsia" w:hAnsi="Cambria Math"/>
+                      <w:i/>
+                      <w:sz w:val="26"/>
+                      <w:szCs w:val="24"/>
+                    </w:rPr>
+                  </m:ctrlPr>
+                </m:limLowPr>
+                <m:e>
+                  <m:r>
+                    <m:rPr>
+                      <m:sty m:val="p"/>
+                    </m:rPr>
+                    <w:rPr>
+                      <w:rFonts w:ascii="Cambria Math" w:eastAsiaTheme="minorEastAsia" w:hAnsi="Cambria Math"/>
+                      <w:sz w:val="26"/>
+                      <w:szCs w:val="24"/>
+                    </w:rPr>
+                    <m:t>lim</m:t>
+                  </m:r>
+                  <m:ctrlPr>
+                    <w:rPr>
+                      <w:rFonts w:ascii="Cambria Math" w:eastAsiaTheme="minorEastAsia" w:hAnsi="Cambria Math"/>
+                      <w:sz w:val="26"/>
+                      <w:szCs w:val="24"/>
+                    </w:rPr>
+                  </m:ctrlPr>
+                </m:e>
+                <m:lim>
+                  <m:r>
+                    <m:rPr>
+                      <m:sty m:val="p"/>
+                    </m:rPr>
+                    <w:rPr>
+                      <w:rFonts w:ascii="Cambria Math" w:eastAsiaTheme="minorEastAsia" w:hAnsi="Cambria Math"/>
+                      <w:sz w:val="26"/>
+                      <w:szCs w:val="24"/>
+                    </w:rPr>
+                    <m:t>x→1</m:t>
+                  </m:r>
+                  <m:ctrlPr>
+                    <w:rPr>
+                      <w:rFonts w:ascii="Cambria Math" w:eastAsiaTheme="minorEastAsia" w:hAnsi="Cambria Math"/>
+                      <w:sz w:val="26"/>
+                      <w:szCs w:val="24"/>
+                    </w:rPr>
+                  </m:ctrlPr>
+                </m:lim>
+              </m:limLow>
+            </m:fName>
+            <m:e>
+              <m:f>
+                <m:fPr>
+                  <m:ctrlPr>
+                    <w:rPr>
+                      <w:rFonts w:ascii="Cambria Math" w:eastAsiaTheme="minorEastAsia" w:hAnsi="Cambria Math"/>
+                      <w:i/>
+                      <w:sz w:val="26"/>
+                      <w:szCs w:val="24"/>
+                    </w:rPr>
+                  </m:ctrlPr>
+                </m:fPr>
+                <m:num>
+                  <m:r>
+                    <w:rPr>
+                      <w:rFonts w:ascii="Cambria Math" w:eastAsiaTheme="minorEastAsia" w:hAnsi="Cambria Math"/>
+                      <w:sz w:val="26"/>
+                      <w:szCs w:val="24"/>
+                    </w:rPr>
+                    <m:t>1+sinx</m:t>
+                  </m:r>
+                </m:num>
+                <m:den>
+                  <m:r>
+                    <w:rPr>
+                      <w:rFonts w:ascii="Cambria Math" w:eastAsiaTheme="minorEastAsia" w:hAnsi="Cambria Math"/>
+                      <w:sz w:val="26"/>
+                      <w:szCs w:val="24"/>
+                    </w:rPr>
+                    <m:t>1-cosx</m:t>
+                  </m:r>
+                </m:den>
+              </m:f>
+            </m:e>
+          </m:func>
           <m:r>
             <w:rPr>
               <w:rFonts w:ascii="Cambria Math" w:eastAsiaTheme="minorEastAsia" w:hAnsi="Cambria Math"/>
               <w:sz w:val="26"/>
               <w:szCs w:val="24"/>
             </w:rPr>
-            <m:t xml:space="preserve"> (Ans)</m:t>
+            <w:br/>
           </m:r>
         </m:oMath>
       </m:oMathPara>
@@ -12954,14 +13030,25 @@
           <w:szCs w:val="24"/>
         </w:rPr>
       </w:pPr>
-      <m:r>
+    </w:p>
+    <w:p>
+      <w:pPr>
+        <w:spacing w:line="480" w:lineRule="auto"/>
+        <w:rPr>
+          <w:rFonts w:eastAsiaTheme="minorEastAsia"/>
+          <w:i/>
+          <w:sz w:val="26"/>
+          <w:szCs w:val="24"/>
+        </w:rPr>
+      </w:pPr>
+      <w:r>
         <w:rPr>
           <w:rFonts w:ascii="Cambria Math" w:eastAsiaTheme="minorEastAsia" w:hAnsi="Cambria Math"/>
           <w:sz w:val="26"/>
           <w:szCs w:val="24"/>
         </w:rPr>
         <w:br/>
-      </m:r>
+      </w:r>
     </w:p>
     <w:p>
       <w:pPr>
@@ -13031,6 +13118,7 @@
           <w:sz w:val="26"/>
           <w:szCs w:val="24"/>
         </w:rPr>
+        <w:lastRenderedPageBreak/>
         <w:tab/>
       </w:r>
     </w:p>
@@ -13127,7 +13215,16 @@
       <w:t>st</w:t>
     </w:r>
     <w:r>
-      <w:t xml:space="preserve"> Paper-SCT-AK-16042022</w:t>
+      <w:t xml:space="preserve"> Paper-SCT-</w:t>
+    </w:r>
+    <w:r>
+      <w:rPr>
+        <w:rFonts w:ascii="SutonnyMJ" w:hAnsi="SutonnyMJ" w:cs="SutonnyMJ"/>
+      </w:rPr>
+      <w:t>Av`j Lvb</w:t>
+    </w:r>
+    <w:r>
+      <w:t>-16042022</w:t>
     </w:r>
   </w:p>
   <w:p>
@@ -13606,7 +13703,7 @@
     <w:charset w:val="00"/>
     <w:family w:val="swiss"/>
     <w:pitch w:val="variable"/>
-    <w:sig w:usb0="E0002AFF" w:usb1="C000247B" w:usb2="00000009" w:usb3="00000000" w:csb0="000001FF" w:csb1="00000000"/>
+    <w:sig w:usb0="E4002EFF" w:usb1="C000247B" w:usb2="00000009" w:usb3="00000000" w:csb0="000001FF" w:csb1="00000000"/>
   </w:font>
   <w:font w:name="Segoe UI">
     <w:panose1 w:val="020B0502040204020203"/>
@@ -13620,7 +13717,7 @@
     <w:charset w:val="00"/>
     <w:family w:val="auto"/>
     <w:pitch w:val="variable"/>
-    <w:sig w:usb0="00000003" w:usb1="00000000" w:usb2="00000000" w:usb3="00000000" w:csb0="00000001" w:csb1="00000000"/>
+    <w:sig w:usb0="A0000AFF" w:usb1="0000000A" w:usb2="00000008" w:usb3="00000000" w:csb0="0000019F" w:csb1="00000000"/>
   </w:font>
   <w:font w:name="Cambria Math">
     <w:panose1 w:val="02040503050406030204"/>
@@ -13634,14 +13731,14 @@
     <w:charset w:val="00"/>
     <w:family w:val="swiss"/>
     <w:pitch w:val="variable"/>
-    <w:sig w:usb0="E0002AFF" w:usb1="C000247B" w:usb2="00000009" w:usb3="00000000" w:csb0="000001FF" w:csb1="00000000"/>
+    <w:sig w:usb0="E4002EFF" w:usb1="C000247B" w:usb2="00000009" w:usb3="00000000" w:csb0="000001FF" w:csb1="00000000"/>
   </w:font>
   <w:font w:name="Cambria">
     <w:panose1 w:val="02040503050406030204"/>
     <w:charset w:val="00"/>
     <w:family w:val="roman"/>
     <w:pitch w:val="variable"/>
-    <w:sig w:usb0="E00006FF" w:usb1="400004FF" w:usb2="00000000" w:usb3="00000000" w:csb0="0000019F" w:csb1="00000000"/>
+    <w:sig w:usb0="E00006FF" w:usb1="420024FF" w:usb2="02000000" w:usb3="00000000" w:csb0="0000019F" w:csb1="00000000"/>
   </w:font>
 </w:fonts>
 </file>
@@ -13656,6 +13753,7 @@
   </w:compat>
   <w:rsids>
     <w:rsidRoot w:val="004654D0"/>
+    <w:rsid w:val="00150900"/>
     <w:rsid w:val="004654D0"/>
     <w:rsid w:val="005B355F"/>
     <w:rsid w:val="00A86626"/>
@@ -13874,7 +13972,7 @@
     <w:basedOn w:val="DefaultParagraphFont"/>
     <w:uiPriority w:val="99"/>
     <w:semiHidden/>
-    <w:rsid w:val="00A86626"/>
+    <w:rsid w:val="00150900"/>
     <w:rPr>
       <w:color w:val="808080"/>
     </w:rPr>
@@ -14143,7 +14241,7 @@
   <a:extraClrSchemeLst/>
   <a:extLst>
     <a:ext uri="{05A4C25C-085E-4340-85A3-A5531E510DB2}">
-      <thm15:themeFamily xmlns:thm15="http://schemas.microsoft.com/office/thememl/2012/main" xmlns="" name="Office Theme" id="{62F939B6-93AF-4DB8-9C6B-D6C7DFDC589F}" vid="{4A3C46E8-61CC-4603-A589-7422A47A8E4A}"/>
+      <thm15:themeFamily xmlns="" xmlns:thm15="http://schemas.microsoft.com/office/thememl/2012/main" name="Office Theme" id="{62F939B6-93AF-4DB8-9C6B-D6C7DFDC589F}" vid="{4A3C46E8-61CC-4603-A589-7422A47A8E4A}"/>
     </a:ext>
   </a:extLst>
 </a:theme>

</xml_diff>